<commit_message>
Actualizacion del Backlog y añadir req
</commit_message>
<xml_diff>
--- a/Definicion(Product_Backlog).docx
+++ b/Definicion(Product_Backlog).docx
@@ -18,13 +18,47 @@
       <w:proofErr w:type="spellStart"/>
       <w:r>
         <w:rPr>
+          <w:rFonts w:ascii="Eras Bold ITC" w:hAnsi="Eras Bold ITC"/>
           <w:b/>
           <w:bCs/>
           <w:sz w:val="72"/>
           <w:szCs w:val="24"/>
           <w:lang w:val="es-419"/>
         </w:rPr>
-        <w:t>CoboSOL</w:t>
+        <w:t>Co</w:t>
+      </w:r>
+      <w:r>
+        <w:rPr>
+          <w:rFonts w:ascii="Eras Bold ITC" w:hAnsi="Eras Bold ITC"/>
+          <w:b/>
+          <w:bCs/>
+          <w:sz w:val="72"/>
+          <w:szCs w:val="24"/>
+          <w:lang w:val="es-419"/>
+        </w:rPr>
+        <w:t>B</w:t>
+      </w:r>
+      <w:r>
+        <w:rPr>
+          <w:rFonts w:ascii="Eras Bold ITC" w:hAnsi="Eras Bold ITC"/>
+          <w:b/>
+          <w:bCs/>
+          <w:sz w:val="72"/>
+          <w:szCs w:val="24"/>
+          <w:lang w:val="es-419"/>
+        </w:rPr>
+        <w:t>o</w:t>
+      </w:r>
+      <w:r>
+        <w:rPr>
+          <w:rFonts w:ascii="Castellar" w:hAnsi="Castellar"/>
+          <w:b/>
+          <w:bCs/>
+          <w:sz w:val="72"/>
+          <w:szCs w:val="24"/>
+          <w:lang w:val="es-419"/>
+        </w:rPr>
+        <w:t>SOL</w:t>
       </w:r>
       <w:proofErr w:type="spellEnd"/>
     </w:p>
@@ -562,7 +596,61 @@
         <w:rPr>
           <w:lang w:val="es-419"/>
         </w:rPr>
-        <w:t>Todo el equipo considera que para cada objetivo/requisito se cumplen sus Criterios de Aceptación.</w:t>
+        <w:t xml:space="preserve">Se establecen </w:t>
+      </w:r>
+      <w:r>
+        <w:rPr>
+          <w:lang w:val="es-419"/>
+        </w:rPr>
+        <w:t>Criterios de Aceptación</w:t>
+      </w:r>
+      <w:r>
+        <w:rPr>
+          <w:lang w:val="es-419"/>
+        </w:rPr>
+        <w:t xml:space="preserve"> en</w:t>
+      </w:r>
+      <w:r>
+        <w:rPr>
+          <w:lang w:val="es-419"/>
+        </w:rPr>
+        <w:t xml:space="preserve"> equipo </w:t>
+      </w:r>
+      <w:r>
+        <w:rPr>
+          <w:lang w:val="es-419"/>
+        </w:rPr>
+        <w:t xml:space="preserve">y se </w:t>
+      </w:r>
+      <w:r>
+        <w:rPr>
+          <w:lang w:val="es-419"/>
+        </w:rPr>
+        <w:t xml:space="preserve">considera </w:t>
+      </w:r>
+      <w:r>
+        <w:rPr>
+          <w:lang w:val="es-419"/>
+        </w:rPr>
+        <w:t>el cumplimiento de</w:t>
+      </w:r>
+      <w:r>
+        <w:rPr>
+          <w:lang w:val="es-419"/>
+        </w:rPr>
+        <w:t xml:space="preserve"> cada objetivo/requisito s</w:t>
+      </w:r>
+      <w:r>
+        <w:rPr>
+          <w:lang w:val="es-419"/>
+        </w:rPr>
+        <w:t>i cumplen lo definido</w:t>
+      </w:r>
+      <w:r>
+        <w:rPr>
+          <w:lang w:val="es-419"/>
+        </w:rPr>
+        <w:t>.</w:t>
       </w:r>
     </w:p>
     <w:p>
@@ -768,7 +856,55 @@
         <w:rPr>
           <w:lang w:val="es-419"/>
         </w:rPr>
-        <w:t xml:space="preserve"> ha validado y aceptado el objetivo/requisito.</w:t>
+        <w:t xml:space="preserve"> </w:t>
+      </w:r>
+      <w:r>
+        <w:rPr>
+          <w:lang w:val="es-419"/>
+        </w:rPr>
+        <w:t xml:space="preserve">debe </w:t>
+      </w:r>
+      <w:r>
+        <w:rPr>
+          <w:lang w:val="es-419"/>
+        </w:rPr>
+        <w:t>valida</w:t>
+      </w:r>
+      <w:r>
+        <w:rPr>
+          <w:lang w:val="es-419"/>
+        </w:rPr>
+        <w:t>r</w:t>
+      </w:r>
+      <w:r>
+        <w:rPr>
+          <w:lang w:val="es-419"/>
+        </w:rPr>
+        <w:t xml:space="preserve"> y acepta</w:t>
+      </w:r>
+      <w:r>
+        <w:rPr>
+          <w:lang w:val="es-419"/>
+        </w:rPr>
+        <w:t>r</w:t>
+      </w:r>
+      <w:r>
+        <w:rPr>
+          <w:lang w:val="es-419"/>
+        </w:rPr>
+        <w:t xml:space="preserve"> el objetivo/requisito</w:t>
+      </w:r>
+      <w:r>
+        <w:rPr>
+          <w:lang w:val="es-419"/>
+        </w:rPr>
+        <w:t xml:space="preserve"> para darlo por terminado</w:t>
+      </w:r>
+      <w:r>
+        <w:rPr>
+          <w:lang w:val="es-419"/>
+        </w:rPr>
+        <w:t>.</w:t>
       </w:r>
     </w:p>
     <w:p>
@@ -793,22 +929,24 @@
     <w:tbl>
       <w:tblPr>
         <w:tblStyle w:val="Tablaconcuadrcula1clara-nfasis5"/>
-        <w:tblW w:w="7083" w:type="dxa"/>
+        <w:tblW w:w="0" w:type="auto"/>
+        <w:jc w:val="center"/>
         <w:tblLook w:val="04A0" w:firstRow="1" w:lastRow="0" w:firstColumn="1" w:lastColumn="0" w:noHBand="0" w:noVBand="1"/>
       </w:tblPr>
       <w:tblGrid>
-        <w:gridCol w:w="2829"/>
-        <w:gridCol w:w="1277"/>
-        <w:gridCol w:w="2977"/>
+        <w:gridCol w:w="5098"/>
+        <w:gridCol w:w="1276"/>
+        <w:gridCol w:w="1843"/>
       </w:tblGrid>
       <w:tr>
         <w:trPr>
           <w:cnfStyle w:val="100000000000" w:firstRow="1" w:lastRow="0" w:firstColumn="0" w:lastColumn="0" w:oddVBand="0" w:evenVBand="0" w:oddHBand="0" w:evenHBand="0" w:firstRowFirstColumn="0" w:firstRowLastColumn="0" w:lastRowFirstColumn="0" w:lastRowLastColumn="0"/>
+          <w:jc w:val="center"/>
         </w:trPr>
         <w:tc>
           <w:tcPr>
             <w:cnfStyle w:val="001000000000" w:firstRow="0" w:lastRow="0" w:firstColumn="1" w:lastColumn="0" w:oddVBand="0" w:evenVBand="0" w:oddHBand="0" w:evenHBand="0" w:firstRowFirstColumn="0" w:firstRowLastColumn="0" w:lastRowFirstColumn="0" w:lastRowLastColumn="0"/>
-            <w:tcW w:w="2829" w:type="dxa"/>
+            <w:tcW w:w="5098" w:type="dxa"/>
             <w:shd w:val="clear" w:color="auto" w:fill="BDD6EE" w:themeFill="accent5" w:themeFillTint="66"/>
             <w:vAlign w:val="center"/>
             <w:hideMark/>
@@ -841,7 +979,7 @@
         </w:tc>
         <w:tc>
           <w:tcPr>
-            <w:tcW w:w="1277" w:type="dxa"/>
+            <w:tcW w:w="1276" w:type="dxa"/>
             <w:shd w:val="clear" w:color="auto" w:fill="BDD6EE" w:themeFill="accent5" w:themeFillTint="66"/>
             <w:vAlign w:val="center"/>
             <w:hideMark/>
@@ -875,7 +1013,7 @@
         </w:tc>
         <w:tc>
           <w:tcPr>
-            <w:tcW w:w="2977" w:type="dxa"/>
+            <w:tcW w:w="1843" w:type="dxa"/>
             <w:shd w:val="clear" w:color="auto" w:fill="BDD6EE" w:themeFill="accent5" w:themeFillTint="66"/>
             <w:vAlign w:val="center"/>
             <w:hideMark/>
@@ -909,10 +1047,13 @@
         </w:tc>
       </w:tr>
       <w:tr>
+        <w:trPr>
+          <w:jc w:val="center"/>
+        </w:trPr>
         <w:tc>
           <w:tcPr>
             <w:cnfStyle w:val="001000000000" w:firstRow="0" w:lastRow="0" w:firstColumn="1" w:lastColumn="0" w:oddVBand="0" w:evenVBand="0" w:oddHBand="0" w:evenHBand="0" w:firstRowFirstColumn="0" w:firstRowLastColumn="0" w:lastRowFirstColumn="0" w:lastRowLastColumn="0"/>
-            <w:tcW w:w="2829" w:type="dxa"/>
+            <w:tcW w:w="5098" w:type="dxa"/>
             <w:hideMark/>
           </w:tcPr>
           <w:p>
@@ -941,21 +1082,7 @@
                 <w:rFonts w:ascii="Liberation Serif" w:eastAsia="Wingdings" w:hAnsi="Liberation Serif" w:cs="Wingdings"/>
                 <w:lang w:bidi="hi-IN"/>
               </w:rPr>
-              <w:t>C</w:t>
-            </w:r>
-            <w:r>
-              <w:rPr>
-                <w:rFonts w:ascii="Liberation Serif" w:eastAsia="Wingdings" w:hAnsi="Liberation Serif" w:cs="Wingdings"/>
-                <w:lang w:bidi="hi-IN"/>
-              </w:rPr>
-              <w:t>obo</w:t>
-            </w:r>
-            <w:r>
-              <w:rPr>
-                <w:rFonts w:ascii="Liberation Serif" w:eastAsia="Wingdings" w:hAnsi="Liberation Serif" w:cs="Wingdings"/>
-                <w:lang w:bidi="hi-IN"/>
-              </w:rPr>
-              <w:t>SOL</w:t>
+              <w:t>CoboSOL</w:t>
             </w:r>
             <w:proofErr w:type="spellEnd"/>
             <w:r>
@@ -969,23 +1096,12 @@
         </w:tc>
         <w:tc>
           <w:tcPr>
-            <w:tcW w:w="1277" w:type="dxa"/>
+            <w:tcW w:w="1276" w:type="dxa"/>
+            <w:vAlign w:val="center"/>
           </w:tcPr>
           <w:p>
             <w:pPr>
-              <w:pStyle w:val="Textoindependiente"/>
-              <w:snapToGrid w:val="0"/>
-              <w:spacing w:after="0"/>
-              <w:ind w:left="0"/>
-              <w:cnfStyle w:val="000000000000" w:firstRow="0" w:lastRow="0" w:firstColumn="0" w:lastColumn="0" w:oddVBand="0" w:evenVBand="0" w:oddHBand="0" w:evenHBand="0" w:firstRowFirstColumn="0" w:firstRowLastColumn="0" w:lastRowFirstColumn="0" w:lastRowLastColumn="0"/>
-              <w:rPr>
-                <w:rFonts w:ascii="Liberation Serif" w:eastAsia="Wingdings" w:hAnsi="Liberation Serif" w:cs="Wingdings"/>
-                <w:lang w:bidi="hi-IN"/>
-              </w:rPr>
-            </w:pPr>
-          </w:p>
-          <w:p>
-            <w:pPr>
+              <w:jc w:val="center"/>
               <w:cnfStyle w:val="000000000000" w:firstRow="0" w:lastRow="0" w:firstColumn="0" w:lastColumn="0" w:oddVBand="0" w:evenVBand="0" w:oddHBand="0" w:evenHBand="0" w:firstRowFirstColumn="0" w:firstRowLastColumn="0" w:lastRowFirstColumn="0" w:lastRowLastColumn="0"/>
               <w:rPr>
                 <w:lang w:val="es-MX"/>
@@ -1001,7 +1117,8 @@
         </w:tc>
         <w:tc>
           <w:tcPr>
-            <w:tcW w:w="2977" w:type="dxa"/>
+            <w:tcW w:w="1843" w:type="dxa"/>
+            <w:vAlign w:val="center"/>
           </w:tcPr>
           <w:p>
             <w:pPr>
@@ -1009,6 +1126,7 @@
               <w:snapToGrid w:val="0"/>
               <w:spacing w:after="0"/>
               <w:ind w:left="0"/>
+              <w:jc w:val="center"/>
               <w:cnfStyle w:val="000000000000" w:firstRow="0" w:lastRow="0" w:firstColumn="0" w:lastColumn="0" w:oddVBand="0" w:evenVBand="0" w:oddHBand="0" w:evenHBand="0" w:firstRowFirstColumn="0" w:firstRowLastColumn="0" w:lastRowFirstColumn="0" w:lastRowLastColumn="0"/>
               <w:rPr>
                 <w:rFonts w:ascii="Liberation Serif" w:eastAsia="Wingdings" w:hAnsi="Liberation Serif" w:cs="Wingdings"/>
@@ -1026,9 +1144,13 @@
         </w:tc>
       </w:tr>
       <w:tr>
+        <w:trPr>
+          <w:jc w:val="center"/>
+        </w:trPr>
         <w:tc>
           <w:tcPr>
-            <w:tcW w:w="2829" w:type="dxa"/>
+            <w:cnfStyle w:val="001000000000" w:firstRow="0" w:lastRow="0" w:firstColumn="1" w:lastColumn="0" w:oddVBand="0" w:evenVBand="0" w:oddHBand="0" w:evenHBand="0" w:firstRowFirstColumn="0" w:firstRowLastColumn="0" w:lastRowFirstColumn="0" w:lastRowLastColumn="0"/>
+            <w:tcW w:w="5098" w:type="dxa"/>
             <w:hideMark/>
           </w:tcPr>
           <w:p>
@@ -1037,7 +1159,6 @@
               <w:snapToGrid w:val="0"/>
               <w:spacing w:after="0"/>
               <w:ind w:left="0"/>
-              <w:cnfStyle w:val="001000000000" w:firstRow="0" w:lastRow="0" w:firstColumn="1" w:lastColumn="0" w:oddVBand="0" w:evenVBand="0" w:oddHBand="0" w:evenHBand="0" w:firstRowFirstColumn="0" w:firstRowLastColumn="0" w:lastRowFirstColumn="0" w:lastRowLastColumn="0"/>
               <w:rPr>
                 <w:rFonts w:ascii="Liberation Serif" w:eastAsia="Wingdings" w:hAnsi="Liberation Serif" w:cs="Wingdings"/>
                 <w:lang w:bidi="hi-IN"/>
@@ -1056,21 +1177,7 @@
                 <w:rFonts w:ascii="Liberation Serif" w:eastAsia="Wingdings" w:hAnsi="Liberation Serif" w:cs="Wingdings"/>
                 <w:lang w:bidi="hi-IN"/>
               </w:rPr>
-              <w:t>C</w:t>
-            </w:r>
-            <w:r>
-              <w:rPr>
-                <w:rFonts w:ascii="Liberation Serif" w:eastAsia="Wingdings" w:hAnsi="Liberation Serif" w:cs="Wingdings"/>
-                <w:lang w:bidi="hi-IN"/>
-              </w:rPr>
-              <w:t>obo</w:t>
-            </w:r>
-            <w:r>
-              <w:rPr>
-                <w:rFonts w:ascii="Liberation Serif" w:eastAsia="Wingdings" w:hAnsi="Liberation Serif" w:cs="Wingdings"/>
-                <w:lang w:bidi="hi-IN"/>
-              </w:rPr>
-              <w:t>SOL</w:t>
+              <w:t>CoboSOL</w:t>
             </w:r>
             <w:proofErr w:type="spellEnd"/>
             <w:r>
@@ -1084,7 +1191,8 @@
         </w:tc>
         <w:tc>
           <w:tcPr>
-            <w:tcW w:w="1277" w:type="dxa"/>
+            <w:tcW w:w="1276" w:type="dxa"/>
+            <w:vAlign w:val="center"/>
           </w:tcPr>
           <w:p>
             <w:pPr>
@@ -1092,6 +1200,8 @@
               <w:snapToGrid w:val="0"/>
               <w:spacing w:after="0"/>
               <w:ind w:left="0"/>
+              <w:jc w:val="center"/>
+              <w:cnfStyle w:val="000000000000" w:firstRow="0" w:lastRow="0" w:firstColumn="0" w:lastColumn="0" w:oddVBand="0" w:evenVBand="0" w:oddHBand="0" w:evenHBand="0" w:firstRowFirstColumn="0" w:firstRowLastColumn="0" w:lastRowFirstColumn="0" w:lastRowLastColumn="0"/>
               <w:rPr>
                 <w:rFonts w:ascii="Liberation Serif" w:eastAsia="Wingdings" w:hAnsi="Liberation Serif" w:cs="Wingdings"/>
                 <w:lang w:bidi="hi-IN"/>
@@ -1104,7 +1214,8 @@
         </w:tc>
         <w:tc>
           <w:tcPr>
-            <w:tcW w:w="2977" w:type="dxa"/>
+            <w:tcW w:w="1843" w:type="dxa"/>
+            <w:vAlign w:val="center"/>
           </w:tcPr>
           <w:p>
             <w:pPr>
@@ -1112,6 +1223,8 @@
               <w:snapToGrid w:val="0"/>
               <w:spacing w:after="0"/>
               <w:ind w:left="0"/>
+              <w:jc w:val="center"/>
+              <w:cnfStyle w:val="000000000000" w:firstRow="0" w:lastRow="0" w:firstColumn="0" w:lastColumn="0" w:oddVBand="0" w:evenVBand="0" w:oddHBand="0" w:evenHBand="0" w:firstRowFirstColumn="0" w:firstRowLastColumn="0" w:lastRowFirstColumn="0" w:lastRowLastColumn="0"/>
               <w:rPr>
                 <w:rFonts w:ascii="Liberation Serif" w:eastAsia="Wingdings" w:hAnsi="Liberation Serif" w:cs="Wingdings"/>
                 <w:lang w:bidi="hi-IN"/>
@@ -1124,16 +1237,17 @@
               </w:rPr>
               <w:t>10dias</w:t>
             </w:r>
-            <w:bookmarkStart w:id="0" w:name="_GoBack"/>
-            <w:bookmarkEnd w:id="0"/>
           </w:p>
         </w:tc>
       </w:tr>
       <w:tr>
+        <w:trPr>
+          <w:jc w:val="center"/>
+        </w:trPr>
         <w:tc>
           <w:tcPr>
             <w:cnfStyle w:val="001000000000" w:firstRow="0" w:lastRow="0" w:firstColumn="1" w:lastColumn="0" w:oddVBand="0" w:evenVBand="0" w:oddHBand="0" w:evenHBand="0" w:firstRowFirstColumn="0" w:firstRowLastColumn="0" w:lastRowFirstColumn="0" w:lastRowLastColumn="0"/>
-            <w:tcW w:w="2829" w:type="dxa"/>
+            <w:tcW w:w="5098" w:type="dxa"/>
             <w:hideMark/>
           </w:tcPr>
           <w:p>
@@ -1160,21 +1274,7 @@
                 <w:rFonts w:ascii="Liberation Serif" w:eastAsia="Wingdings" w:hAnsi="Liberation Serif" w:cs="Wingdings"/>
                 <w:lang w:bidi="hi-IN"/>
               </w:rPr>
-              <w:t>C</w:t>
-            </w:r>
-            <w:r>
-              <w:rPr>
-                <w:rFonts w:ascii="Liberation Serif" w:eastAsia="Wingdings" w:hAnsi="Liberation Serif" w:cs="Wingdings"/>
-                <w:lang w:bidi="hi-IN"/>
-              </w:rPr>
-              <w:t>obo</w:t>
-            </w:r>
-            <w:r>
-              <w:rPr>
-                <w:rFonts w:ascii="Liberation Serif" w:eastAsia="Wingdings" w:hAnsi="Liberation Serif" w:cs="Wingdings"/>
-                <w:lang w:bidi="hi-IN"/>
-              </w:rPr>
-              <w:t>SOL</w:t>
+              <w:t>CoboSOL</w:t>
             </w:r>
             <w:proofErr w:type="spellEnd"/>
             <w:r>
@@ -1188,7 +1288,8 @@
         </w:tc>
         <w:tc>
           <w:tcPr>
-            <w:tcW w:w="1277" w:type="dxa"/>
+            <w:tcW w:w="1276" w:type="dxa"/>
+            <w:vAlign w:val="center"/>
           </w:tcPr>
           <w:p>
             <w:pPr>
@@ -1196,6 +1297,7 @@
               <w:snapToGrid w:val="0"/>
               <w:spacing w:after="0"/>
               <w:ind w:left="0"/>
+              <w:jc w:val="center"/>
               <w:cnfStyle w:val="000000000000" w:firstRow="0" w:lastRow="0" w:firstColumn="0" w:lastColumn="0" w:oddVBand="0" w:evenVBand="0" w:oddHBand="0" w:evenHBand="0" w:firstRowFirstColumn="0" w:firstRowLastColumn="0" w:lastRowFirstColumn="0" w:lastRowLastColumn="0"/>
               <w:rPr>
                 <w:rFonts w:ascii="Liberation Serif" w:eastAsia="Wingdings" w:hAnsi="Liberation Serif" w:cs="Wingdings"/>
@@ -1213,7 +1315,8 @@
         </w:tc>
         <w:tc>
           <w:tcPr>
-            <w:tcW w:w="2977" w:type="dxa"/>
+            <w:tcW w:w="1843" w:type="dxa"/>
+            <w:vAlign w:val="center"/>
           </w:tcPr>
           <w:p>
             <w:pPr>
@@ -1221,6 +1324,7 @@
               <w:snapToGrid w:val="0"/>
               <w:spacing w:after="0"/>
               <w:ind w:left="0"/>
+              <w:jc w:val="center"/>
               <w:cnfStyle w:val="000000000000" w:firstRow="0" w:lastRow="0" w:firstColumn="0" w:lastColumn="0" w:oddVBand="0" w:evenVBand="0" w:oddHBand="0" w:evenHBand="0" w:firstRowFirstColumn="0" w:firstRowLastColumn="0" w:lastRowFirstColumn="0" w:lastRowLastColumn="0"/>
               <w:rPr>
                 <w:rFonts w:ascii="Liberation Serif" w:eastAsia="Wingdings" w:hAnsi="Liberation Serif" w:cs="Wingdings"/>
@@ -1255,6 +1359,12 @@
       </w:pPr>
     </w:p>
     <w:sectPr>
+      <w:headerReference w:type="even" r:id="rId7"/>
+      <w:headerReference w:type="default" r:id="rId8"/>
+      <w:footerReference w:type="even" r:id="rId9"/>
+      <w:footerReference w:type="default" r:id="rId10"/>
+      <w:headerReference w:type="first" r:id="rId11"/>
+      <w:footerReference w:type="first" r:id="rId12"/>
       <w:pgSz w:w="11906" w:h="16838"/>
       <w:pgMar w:top="1417" w:right="1417" w:bottom="1417" w:left="1417" w:header="720" w:footer="720" w:gutter="0"/>
       <w:cols w:space="720"/>
@@ -1282,6 +1392,79 @@
 </w:endnotes>
 </file>
 
+<file path=word/footer1.xml><?xml version="1.0" encoding="utf-8"?>
+<w:ftr xmlns:wpc="http://schemas.microsoft.com/office/word/2010/wordprocessingCanvas" xmlns:cx="http://schemas.microsoft.com/office/drawing/2014/chartex" xmlns:cx1="http://schemas.microsoft.com/office/drawing/2015/9/8/chartex" xmlns:cx2="http://schemas.microsoft.com/office/drawing/2015/10/21/chartex" xmlns:cx3="http://schemas.microsoft.com/office/drawing/2016/5/9/chartex" xmlns:cx4="http://schemas.microsoft.com/office/drawing/2016/5/10/chartex" xmlns:cx5="http://schemas.microsoft.com/office/drawing/2016/5/11/chartex" xmlns:cx6="http://schemas.microsoft.com/office/drawing/2016/5/12/chartex" xmlns:cx7="http://schemas.microsoft.com/office/drawing/2016/5/13/chartex" xmlns:cx8="http://schemas.microsoft.com/office/drawing/2016/5/14/chartex" xmlns:mc="http://schemas.openxmlformats.org/markup-compatibility/2006" xmlns:aink="http://schemas.microsoft.com/office/drawing/2016/ink" xmlns:am3d="http://schemas.microsoft.com/office/drawing/2017/model3d" xmlns:o="urn:schemas-microsoft-com:office:office" xmlns:r="http://schemas.openxmlformats.org/officeDocument/2006/relationships" xmlns:m="http://schemas.openxmlformats.org/officeDocument/2006/math" xmlns:v="urn:schemas-microsoft-com:vml" xmlns:wp14="http://schemas.microsoft.com/office/word/2010/wordprocessingDrawing" xmlns:wp="http://schemas.openxmlformats.org/drawingml/2006/wordprocessingDrawing" xmlns:w10="urn:schemas-microsoft-com:office:word" xmlns:w="http://schemas.openxmlformats.org/wordprocessingml/2006/main" xmlns:w14="http://schemas.microsoft.com/office/word/2010/wordml" xmlns:w15="http://schemas.microsoft.com/office/word/2012/wordml" xmlns:w16cid="http://schemas.microsoft.com/office/word/2016/wordml/cid" xmlns:w16se="http://schemas.microsoft.com/office/word/2015/wordml/symex" xmlns:wpg="http://schemas.microsoft.com/office/word/2010/wordprocessingGroup" xmlns:wpi="http://schemas.microsoft.com/office/word/2010/wordprocessingInk" xmlns:wne="http://schemas.microsoft.com/office/word/2006/wordml" xmlns:wps="http://schemas.microsoft.com/office/word/2010/wordprocessingShape" mc:Ignorable="w14 w15 w16se w16cid wp14">
+  <w:p>
+    <w:pPr>
+      <w:pStyle w:val="Piedepgina"/>
+    </w:pPr>
+  </w:p>
+</w:ftr>
+</file>
+
+<file path=word/footer2.xml><?xml version="1.0" encoding="utf-8"?>
+<w:ftr xmlns:wpc="http://schemas.microsoft.com/office/word/2010/wordprocessingCanvas" xmlns:cx="http://schemas.microsoft.com/office/drawing/2014/chartex" xmlns:cx1="http://schemas.microsoft.com/office/drawing/2015/9/8/chartex" xmlns:cx2="http://schemas.microsoft.com/office/drawing/2015/10/21/chartex" xmlns:cx3="http://schemas.microsoft.com/office/drawing/2016/5/9/chartex" xmlns:cx4="http://schemas.microsoft.com/office/drawing/2016/5/10/chartex" xmlns:cx5="http://schemas.microsoft.com/office/drawing/2016/5/11/chartex" xmlns:cx6="http://schemas.microsoft.com/office/drawing/2016/5/12/chartex" xmlns:cx7="http://schemas.microsoft.com/office/drawing/2016/5/13/chartex" xmlns:cx8="http://schemas.microsoft.com/office/drawing/2016/5/14/chartex" xmlns:mc="http://schemas.openxmlformats.org/markup-compatibility/2006" xmlns:aink="http://schemas.microsoft.com/office/drawing/2016/ink" xmlns:am3d="http://schemas.microsoft.com/office/drawing/2017/model3d" xmlns:o="urn:schemas-microsoft-com:office:office" xmlns:r="http://schemas.openxmlformats.org/officeDocument/2006/relationships" xmlns:m="http://schemas.openxmlformats.org/officeDocument/2006/math" xmlns:v="urn:schemas-microsoft-com:vml" xmlns:wp14="http://schemas.microsoft.com/office/word/2010/wordprocessingDrawing" xmlns:wp="http://schemas.openxmlformats.org/drawingml/2006/wordprocessingDrawing" xmlns:w10="urn:schemas-microsoft-com:office:word" xmlns:w="http://schemas.openxmlformats.org/wordprocessingml/2006/main" xmlns:w14="http://schemas.microsoft.com/office/word/2010/wordml" xmlns:w15="http://schemas.microsoft.com/office/word/2012/wordml" xmlns:w16cid="http://schemas.microsoft.com/office/word/2016/wordml/cid" xmlns:w16se="http://schemas.microsoft.com/office/word/2015/wordml/symex" xmlns:wpg="http://schemas.microsoft.com/office/word/2010/wordprocessingGroup" xmlns:wpi="http://schemas.microsoft.com/office/word/2010/wordprocessingInk" xmlns:wne="http://schemas.microsoft.com/office/word/2006/wordml" xmlns:wps="http://schemas.microsoft.com/office/word/2010/wordprocessingShape" mc:Ignorable="w14 w15 w16se w16cid wp14">
+  <w:p>
+    <w:pPr>
+      <w:pStyle w:val="Piedepgina"/>
+      <w:jc w:val="center"/>
+      <w:rPr>
+        <w:caps/>
+        <w:color w:val="4472C4" w:themeColor="accent1"/>
+      </w:rPr>
+    </w:pPr>
+    <w:r>
+      <w:rPr>
+        <w:caps/>
+        <w:color w:val="4472C4" w:themeColor="accent1"/>
+      </w:rPr>
+      <w:fldChar w:fldCharType="begin"/>
+    </w:r>
+    <w:r>
+      <w:rPr>
+        <w:caps/>
+        <w:color w:val="4472C4" w:themeColor="accent1"/>
+      </w:rPr>
+      <w:instrText>PAGE   \* MERGEFORMAT</w:instrText>
+    </w:r>
+    <w:r>
+      <w:rPr>
+        <w:caps/>
+        <w:color w:val="4472C4" w:themeColor="accent1"/>
+      </w:rPr>
+      <w:fldChar w:fldCharType="separate"/>
+    </w:r>
+    <w:r>
+      <w:rPr>
+        <w:caps/>
+        <w:color w:val="4472C4" w:themeColor="accent1"/>
+        <w:lang w:val="es-ES"/>
+      </w:rPr>
+      <w:t>2</w:t>
+    </w:r>
+    <w:r>
+      <w:rPr>
+        <w:caps/>
+        <w:color w:val="4472C4" w:themeColor="accent1"/>
+      </w:rPr>
+      <w:fldChar w:fldCharType="end"/>
+    </w:r>
+    <w:bookmarkStart w:id="0" w:name="_GoBack"/>
+    <w:bookmarkEnd w:id="0"/>
+  </w:p>
+</w:ftr>
+</file>
+
+<file path=word/footer3.xml><?xml version="1.0" encoding="utf-8"?>
+<w:ftr xmlns:wpc="http://schemas.microsoft.com/office/word/2010/wordprocessingCanvas" xmlns:cx="http://schemas.microsoft.com/office/drawing/2014/chartex" xmlns:cx1="http://schemas.microsoft.com/office/drawing/2015/9/8/chartex" xmlns:cx2="http://schemas.microsoft.com/office/drawing/2015/10/21/chartex" xmlns:cx3="http://schemas.microsoft.com/office/drawing/2016/5/9/chartex" xmlns:cx4="http://schemas.microsoft.com/office/drawing/2016/5/10/chartex" xmlns:cx5="http://schemas.microsoft.com/office/drawing/2016/5/11/chartex" xmlns:cx6="http://schemas.microsoft.com/office/drawing/2016/5/12/chartex" xmlns:cx7="http://schemas.microsoft.com/office/drawing/2016/5/13/chartex" xmlns:cx8="http://schemas.microsoft.com/office/drawing/2016/5/14/chartex" xmlns:mc="http://schemas.openxmlformats.org/markup-compatibility/2006" xmlns:aink="http://schemas.microsoft.com/office/drawing/2016/ink" xmlns:am3d="http://schemas.microsoft.com/office/drawing/2017/model3d" xmlns:o="urn:schemas-microsoft-com:office:office" xmlns:r="http://schemas.openxmlformats.org/officeDocument/2006/relationships" xmlns:m="http://schemas.openxmlformats.org/officeDocument/2006/math" xmlns:v="urn:schemas-microsoft-com:vml" xmlns:wp14="http://schemas.microsoft.com/office/word/2010/wordprocessingDrawing" xmlns:wp="http://schemas.openxmlformats.org/drawingml/2006/wordprocessingDrawing" xmlns:w10="urn:schemas-microsoft-com:office:word" xmlns:w="http://schemas.openxmlformats.org/wordprocessingml/2006/main" xmlns:w14="http://schemas.microsoft.com/office/word/2010/wordml" xmlns:w15="http://schemas.microsoft.com/office/word/2012/wordml" xmlns:w16cid="http://schemas.microsoft.com/office/word/2016/wordml/cid" xmlns:w16se="http://schemas.microsoft.com/office/word/2015/wordml/symex" xmlns:wpg="http://schemas.microsoft.com/office/word/2010/wordprocessingGroup" xmlns:wpi="http://schemas.microsoft.com/office/word/2010/wordprocessingInk" xmlns:wne="http://schemas.microsoft.com/office/word/2006/wordml" xmlns:wps="http://schemas.microsoft.com/office/word/2010/wordprocessingShape" mc:Ignorable="w14 w15 w16se w16cid wp14">
+  <w:p>
+    <w:pPr>
+      <w:pStyle w:val="Piedepgina"/>
+    </w:pPr>
+  </w:p>
+</w:ftr>
+</file>
+
 <file path=word/footnotes.xml><?xml version="1.0" encoding="utf-8"?>
 <w:footnotes xmlns:wpc="http://schemas.microsoft.com/office/word/2010/wordprocessingCanvas" xmlns:cx="http://schemas.microsoft.com/office/drawing/2014/chartex" xmlns:cx1="http://schemas.microsoft.com/office/drawing/2015/9/8/chartex" xmlns:cx2="http://schemas.microsoft.com/office/drawing/2015/10/21/chartex" xmlns:cx3="http://schemas.microsoft.com/office/drawing/2016/5/9/chartex" xmlns:cx4="http://schemas.microsoft.com/office/drawing/2016/5/10/chartex" xmlns:cx5="http://schemas.microsoft.com/office/drawing/2016/5/11/chartex" xmlns:cx6="http://schemas.microsoft.com/office/drawing/2016/5/12/chartex" xmlns:cx7="http://schemas.microsoft.com/office/drawing/2016/5/13/chartex" xmlns:cx8="http://schemas.microsoft.com/office/drawing/2016/5/14/chartex" xmlns:mc="http://schemas.openxmlformats.org/markup-compatibility/2006" xmlns:aink="http://schemas.microsoft.com/office/drawing/2016/ink" xmlns:am3d="http://schemas.microsoft.com/office/drawing/2017/model3d" xmlns:o="urn:schemas-microsoft-com:office:office" xmlns:r="http://schemas.openxmlformats.org/officeDocument/2006/relationships" xmlns:m="http://schemas.openxmlformats.org/officeDocument/2006/math" xmlns:v="urn:schemas-microsoft-com:vml" xmlns:wp14="http://schemas.microsoft.com/office/word/2010/wordprocessingDrawing" xmlns:wp="http://schemas.openxmlformats.org/drawingml/2006/wordprocessingDrawing" xmlns:w10="urn:schemas-microsoft-com:office:word" xmlns:w="http://schemas.openxmlformats.org/wordprocessingml/2006/main" xmlns:w14="http://schemas.microsoft.com/office/word/2010/wordml" xmlns:w15="http://schemas.microsoft.com/office/word/2012/wordml" xmlns:w16cid="http://schemas.microsoft.com/office/word/2016/wordml/cid" xmlns:w16se="http://schemas.microsoft.com/office/word/2015/wordml/symex" xmlns:wpg="http://schemas.microsoft.com/office/word/2010/wordprocessingGroup" xmlns:wpi="http://schemas.microsoft.com/office/word/2010/wordprocessingInk" xmlns:wne="http://schemas.microsoft.com/office/word/2006/wordml" xmlns:wps="http://schemas.microsoft.com/office/word/2010/wordprocessingShape" mc:Ignorable="w14 w15 w16se w16cid wp14">
   <w:footnote w:type="separator" w:id="-1">
@@ -1302,6 +1485,152 @@
     </w:p>
   </w:footnote>
 </w:footnotes>
+</file>
+
+<file path=word/header1.xml><?xml version="1.0" encoding="utf-8"?>
+<w:hdr xmlns:wpc="http://schemas.microsoft.com/office/word/2010/wordprocessingCanvas" xmlns:cx="http://schemas.microsoft.com/office/drawing/2014/chartex" xmlns:cx1="http://schemas.microsoft.com/office/drawing/2015/9/8/chartex" xmlns:cx2="http://schemas.microsoft.com/office/drawing/2015/10/21/chartex" xmlns:cx3="http://schemas.microsoft.com/office/drawing/2016/5/9/chartex" xmlns:cx4="http://schemas.microsoft.com/office/drawing/2016/5/10/chartex" xmlns:cx5="http://schemas.microsoft.com/office/drawing/2016/5/11/chartex" xmlns:cx6="http://schemas.microsoft.com/office/drawing/2016/5/12/chartex" xmlns:cx7="http://schemas.microsoft.com/office/drawing/2016/5/13/chartex" xmlns:cx8="http://schemas.microsoft.com/office/drawing/2016/5/14/chartex" xmlns:mc="http://schemas.openxmlformats.org/markup-compatibility/2006" xmlns:aink="http://schemas.microsoft.com/office/drawing/2016/ink" xmlns:am3d="http://schemas.microsoft.com/office/drawing/2017/model3d" xmlns:o="urn:schemas-microsoft-com:office:office" xmlns:r="http://schemas.openxmlformats.org/officeDocument/2006/relationships" xmlns:m="http://schemas.openxmlformats.org/officeDocument/2006/math" xmlns:v="urn:schemas-microsoft-com:vml" xmlns:wp14="http://schemas.microsoft.com/office/word/2010/wordprocessingDrawing" xmlns:wp="http://schemas.openxmlformats.org/drawingml/2006/wordprocessingDrawing" xmlns:w10="urn:schemas-microsoft-com:office:word" xmlns:w="http://schemas.openxmlformats.org/wordprocessingml/2006/main" xmlns:w14="http://schemas.microsoft.com/office/word/2010/wordml" xmlns:w15="http://schemas.microsoft.com/office/word/2012/wordml" xmlns:w16cid="http://schemas.microsoft.com/office/word/2016/wordml/cid" xmlns:w16se="http://schemas.microsoft.com/office/word/2015/wordml/symex" xmlns:wpg="http://schemas.microsoft.com/office/word/2010/wordprocessingGroup" xmlns:wpi="http://schemas.microsoft.com/office/word/2010/wordprocessingInk" xmlns:wne="http://schemas.microsoft.com/office/word/2006/wordml" xmlns:wps="http://schemas.microsoft.com/office/word/2010/wordprocessingShape" mc:Ignorable="w14 w15 w16se w16cid wp14">
+  <w:p>
+    <w:pPr>
+      <w:pStyle w:val="Encabezado"/>
+    </w:pPr>
+  </w:p>
+</w:hdr>
+</file>
+
+<file path=word/header2.xml><?xml version="1.0" encoding="utf-8"?>
+<w:hdr xmlns:wpc="http://schemas.microsoft.com/office/word/2010/wordprocessingCanvas" xmlns:cx="http://schemas.microsoft.com/office/drawing/2014/chartex" xmlns:cx1="http://schemas.microsoft.com/office/drawing/2015/9/8/chartex" xmlns:cx2="http://schemas.microsoft.com/office/drawing/2015/10/21/chartex" xmlns:cx3="http://schemas.microsoft.com/office/drawing/2016/5/9/chartex" xmlns:cx4="http://schemas.microsoft.com/office/drawing/2016/5/10/chartex" xmlns:cx5="http://schemas.microsoft.com/office/drawing/2016/5/11/chartex" xmlns:cx6="http://schemas.microsoft.com/office/drawing/2016/5/12/chartex" xmlns:cx7="http://schemas.microsoft.com/office/drawing/2016/5/13/chartex" xmlns:cx8="http://schemas.microsoft.com/office/drawing/2016/5/14/chartex" xmlns:mc="http://schemas.openxmlformats.org/markup-compatibility/2006" xmlns:aink="http://schemas.microsoft.com/office/drawing/2016/ink" xmlns:am3d="http://schemas.microsoft.com/office/drawing/2017/model3d" xmlns:o="urn:schemas-microsoft-com:office:office" xmlns:r="http://schemas.openxmlformats.org/officeDocument/2006/relationships" xmlns:m="http://schemas.openxmlformats.org/officeDocument/2006/math" xmlns:v="urn:schemas-microsoft-com:vml" xmlns:wp14="http://schemas.microsoft.com/office/word/2010/wordprocessingDrawing" xmlns:wp="http://schemas.openxmlformats.org/drawingml/2006/wordprocessingDrawing" xmlns:w10="urn:schemas-microsoft-com:office:word" xmlns:w="http://schemas.openxmlformats.org/wordprocessingml/2006/main" xmlns:w14="http://schemas.microsoft.com/office/word/2010/wordml" xmlns:w15="http://schemas.microsoft.com/office/word/2012/wordml" xmlns:w16cid="http://schemas.microsoft.com/office/word/2016/wordml/cid" xmlns:w16se="http://schemas.microsoft.com/office/word/2015/wordml/symex" xmlns:wpg="http://schemas.microsoft.com/office/word/2010/wordprocessingGroup" xmlns:wpi="http://schemas.microsoft.com/office/word/2010/wordprocessingInk" xmlns:wne="http://schemas.microsoft.com/office/word/2006/wordml" xmlns:wps="http://schemas.microsoft.com/office/word/2010/wordprocessingShape" mc:Ignorable="w14 w15 w16se w16cid wp14">
+  <w:p>
+    <w:pPr>
+      <w:pStyle w:val="Encabezado"/>
+    </w:pPr>
+    <w:r>
+      <w:rPr>
+        <w:noProof/>
+      </w:rPr>
+      <w:drawing>
+        <wp:anchor distT="0" distB="0" distL="114300" distR="114300" simplePos="0" relativeHeight="251658240" behindDoc="0" locked="0" layoutInCell="1" allowOverlap="1" wp14:anchorId="745F011F" wp14:editId="77738D19">
+          <wp:simplePos x="0" y="0"/>
+          <wp:positionH relativeFrom="margin">
+            <wp:posOffset>102870</wp:posOffset>
+          </wp:positionH>
+          <wp:positionV relativeFrom="paragraph">
+            <wp:posOffset>3810</wp:posOffset>
+          </wp:positionV>
+          <wp:extent cx="675005" cy="641350"/>
+          <wp:effectExtent l="0" t="0" r="0" b="6350"/>
+          <wp:wrapSquare wrapText="bothSides"/>
+          <wp:docPr id="1" name="Imagen 1"/>
+          <wp:cNvGraphicFramePr>
+            <a:graphicFrameLocks xmlns:a="http://schemas.openxmlformats.org/drawingml/2006/main" noChangeAspect="1"/>
+          </wp:cNvGraphicFramePr>
+          <a:graphic xmlns:a="http://schemas.openxmlformats.org/drawingml/2006/main">
+            <a:graphicData uri="http://schemas.openxmlformats.org/drawingml/2006/picture">
+              <pic:pic xmlns:pic="http://schemas.openxmlformats.org/drawingml/2006/picture">
+                <pic:nvPicPr>
+                  <pic:cNvPr id="1" name="Cobo_Logo_claro.png"/>
+                  <pic:cNvPicPr/>
+                </pic:nvPicPr>
+                <pic:blipFill>
+                  <a:blip r:embed="rId1">
+                    <a:extLst>
+                      <a:ext uri="{28A0092B-C50C-407E-A947-70E740481C1C}">
+                        <a14:useLocalDpi xmlns:a14="http://schemas.microsoft.com/office/drawing/2010/main" val="0"/>
+                      </a:ext>
+                    </a:extLst>
+                  </a:blip>
+                  <a:stretch>
+                    <a:fillRect/>
+                  </a:stretch>
+                </pic:blipFill>
+                <pic:spPr>
+                  <a:xfrm>
+                    <a:off x="0" y="0"/>
+                    <a:ext cx="675005" cy="641350"/>
+                  </a:xfrm>
+                  <a:prstGeom prst="rect">
+                    <a:avLst/>
+                  </a:prstGeom>
+                </pic:spPr>
+              </pic:pic>
+            </a:graphicData>
+          </a:graphic>
+          <wp14:sizeRelH relativeFrom="page">
+            <wp14:pctWidth>0</wp14:pctWidth>
+          </wp14:sizeRelH>
+          <wp14:sizeRelV relativeFrom="page">
+            <wp14:pctHeight>0</wp14:pctHeight>
+          </wp14:sizeRelV>
+        </wp:anchor>
+      </w:drawing>
+    </w:r>
+  </w:p>
+  <w:p>
+    <w:pPr>
+      <w:pStyle w:val="Encabezado"/>
+      <w:jc w:val="right"/>
+    </w:pPr>
+    <w:proofErr w:type="spellStart"/>
+    <w:r>
+      <w:rPr>
+        <w:rFonts w:ascii="Eras Bold ITC" w:hAnsi="Eras Bold ITC"/>
+        <w:b/>
+        <w:bCs/>
+        <w:sz w:val="40"/>
+        <w:szCs w:val="36"/>
+      </w:rPr>
+      <w:t>CoBo</w:t>
+    </w:r>
+    <w:r>
+      <w:rPr>
+        <w:rFonts w:ascii="Castellar" w:hAnsi="Castellar"/>
+        <w:sz w:val="40"/>
+        <w:szCs w:val="36"/>
+      </w:rPr>
+      <w:t>Sol</w:t>
+    </w:r>
+    <w:proofErr w:type="spellEnd"/>
+  </w:p>
+  <w:p>
+    <w:pPr>
+      <w:pStyle w:val="Encabezado"/>
+      <w:jc w:val="right"/>
+      <w:rPr>
+        <w:lang w:val="es-419"/>
+      </w:rPr>
+    </w:pPr>
+    <w:r>
+      <w:rPr>
+        <w:lang w:val="es-419"/>
+      </w:rPr>
+      <w:t>Soluciones con inteligencia</w:t>
+    </w:r>
+  </w:p>
+  <w:p>
+    <w:pPr>
+      <w:pStyle w:val="Encabezado"/>
+      <w:jc w:val="right"/>
+      <w:rPr>
+        <w:lang w:val="es-419"/>
+      </w:rPr>
+    </w:pPr>
+    <w:r>
+      <w:rPr>
+        <w:lang w:val="es-419"/>
+      </w:rPr>
+      <w:t>Documento de definición del proyecto</w:t>
+    </w:r>
+  </w:p>
+</w:hdr>
+</file>
+
+<file path=word/header3.xml><?xml version="1.0" encoding="utf-8"?>
+<w:hdr xmlns:wpc="http://schemas.microsoft.com/office/word/2010/wordprocessingCanvas" xmlns:cx="http://schemas.microsoft.com/office/drawing/2014/chartex" xmlns:cx1="http://schemas.microsoft.com/office/drawing/2015/9/8/chartex" xmlns:cx2="http://schemas.microsoft.com/office/drawing/2015/10/21/chartex" xmlns:cx3="http://schemas.microsoft.com/office/drawing/2016/5/9/chartex" xmlns:cx4="http://schemas.microsoft.com/office/drawing/2016/5/10/chartex" xmlns:cx5="http://schemas.microsoft.com/office/drawing/2016/5/11/chartex" xmlns:cx6="http://schemas.microsoft.com/office/drawing/2016/5/12/chartex" xmlns:cx7="http://schemas.microsoft.com/office/drawing/2016/5/13/chartex" xmlns:cx8="http://schemas.microsoft.com/office/drawing/2016/5/14/chartex" xmlns:mc="http://schemas.openxmlformats.org/markup-compatibility/2006" xmlns:aink="http://schemas.microsoft.com/office/drawing/2016/ink" xmlns:am3d="http://schemas.microsoft.com/office/drawing/2017/model3d" xmlns:o="urn:schemas-microsoft-com:office:office" xmlns:r="http://schemas.openxmlformats.org/officeDocument/2006/relationships" xmlns:m="http://schemas.openxmlformats.org/officeDocument/2006/math" xmlns:v="urn:schemas-microsoft-com:vml" xmlns:wp14="http://schemas.microsoft.com/office/word/2010/wordprocessingDrawing" xmlns:wp="http://schemas.openxmlformats.org/drawingml/2006/wordprocessingDrawing" xmlns:w10="urn:schemas-microsoft-com:office:word" xmlns:w="http://schemas.openxmlformats.org/wordprocessingml/2006/main" xmlns:w14="http://schemas.microsoft.com/office/word/2010/wordml" xmlns:w15="http://schemas.microsoft.com/office/word/2012/wordml" xmlns:w16cid="http://schemas.microsoft.com/office/word/2016/wordml/cid" xmlns:w16se="http://schemas.microsoft.com/office/word/2015/wordml/symex" xmlns:wpg="http://schemas.microsoft.com/office/word/2010/wordprocessingGroup" xmlns:wpi="http://schemas.microsoft.com/office/word/2010/wordprocessingInk" xmlns:wne="http://schemas.microsoft.com/office/word/2006/wordml" xmlns:wps="http://schemas.microsoft.com/office/word/2010/wordprocessingShape" mc:Ignorable="w14 w15 w16se w16cid wp14">
+  <w:p>
+    <w:pPr>
+      <w:pStyle w:val="Encabezado"/>
+    </w:pPr>
+  </w:p>
+</w:hdr>
 </file>
 
 <file path=word/numbering.xml><?xml version="1.0" encoding="utf-8"?>
@@ -2965,6 +3294,60 @@
       </w:rPr>
     </w:tblStylePr>
   </w:style>
+  <w:style w:type="paragraph" w:styleId="Encabezado">
+    <w:name w:val="header"/>
+    <w:basedOn w:val="Normal"/>
+    <w:link w:val="EncabezadoCar"/>
+    <w:uiPriority w:val="99"/>
+    <w:unhideWhenUsed/>
+    <w:rsid w:val="00566AE1"/>
+    <w:pPr>
+      <w:tabs>
+        <w:tab w:val="center" w:pos="4252"/>
+        <w:tab w:val="right" w:pos="8504"/>
+      </w:tabs>
+    </w:pPr>
+    <w:rPr>
+      <w:rFonts w:cs="Mangal"/>
+    </w:rPr>
+  </w:style>
+  <w:style w:type="character" w:customStyle="1" w:styleId="EncabezadoCar">
+    <w:name w:val="Encabezado Car"/>
+    <w:basedOn w:val="Fuentedeprrafopredeter"/>
+    <w:link w:val="Encabezado"/>
+    <w:uiPriority w:val="99"/>
+    <w:rsid w:val="00566AE1"/>
+    <w:rPr>
+      <w:rFonts w:cs="Mangal"/>
+    </w:rPr>
+  </w:style>
+  <w:style w:type="paragraph" w:styleId="Piedepgina">
+    <w:name w:val="footer"/>
+    <w:basedOn w:val="Normal"/>
+    <w:link w:val="PiedepginaCar"/>
+    <w:uiPriority w:val="99"/>
+    <w:unhideWhenUsed/>
+    <w:rsid w:val="00566AE1"/>
+    <w:pPr>
+      <w:tabs>
+        <w:tab w:val="center" w:pos="4252"/>
+        <w:tab w:val="right" w:pos="8504"/>
+      </w:tabs>
+    </w:pPr>
+    <w:rPr>
+      <w:rFonts w:cs="Mangal"/>
+    </w:rPr>
+  </w:style>
+  <w:style w:type="character" w:customStyle="1" w:styleId="PiedepginaCar">
+    <w:name w:val="Pie de página Car"/>
+    <w:basedOn w:val="Fuentedeprrafopredeter"/>
+    <w:link w:val="Piedepgina"/>
+    <w:uiPriority w:val="99"/>
+    <w:rsid w:val="00566AE1"/>
+    <w:rPr>
+      <w:rFonts w:cs="Mangal"/>
+    </w:rPr>
+  </w:style>
 </w:styles>
 </file>
 

</xml_diff>